<commit_message>
add candle, fonts, images
</commit_message>
<xml_diff>
--- a/mockups/Document 2.docx
+++ b/mockups/Document 2.docx
@@ -149,17 +149,8 @@
                                       <w:sz w:val="32"/>
                                       <w:szCs w:val="32"/>
                                     </w:rPr>
-                                    <w:t xml:space="preserve"> </w:t>
+                                    <w:t xml:space="preserve"> IndieFlower</w:t>
                                   </w:r>
-                                  <w:proofErr w:type="spellStart"/>
-                                  <w:r>
-                                    <w:rPr>
-                                      <w:sz w:val="32"/>
-                                      <w:szCs w:val="32"/>
-                                    </w:rPr>
-                                    <w:t>IndieFlower</w:t>
-                                  </w:r>
-                                  <w:proofErr w:type="spellEnd"/>
                                   <w:r>
                                     <w:rPr>
                                       <w:sz w:val="32"/>
@@ -500,7 +491,7 @@
           </mc:Choice>
           <mc:Fallback>
             <w:pict>
-              <v:group w14:anchorId="5961887D" id="Group 22" o:spid="_x0000_s1026" style="position:absolute;margin-left:-75.6pt;margin-top:-5.75pt;width:607.75pt;height:642.95pt;z-index:251679536" coordorigin="-533,-7239" coordsize="77184,81654" o:gfxdata="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">
+              <v:group w14:anchorId="5961887D" id="Group 22" o:spid="_x0000_s1026" style="position:absolute;margin-left:-75.6pt;margin-top:-5.75pt;width:607.75pt;height:642.95pt;z-index:251679536" coordorigin="-533,-7239" coordsize="77184,81654" o:gfxdata="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